<commit_message>
browse-bets implementiran, pretvorba datumov v bet-details, latest bets in sprememba baze (ni committana)
</commit_message>
<xml_diff>
--- a/porocilo.docx
+++ b/porocilo.docx
@@ -5,49 +5,99 @@
     <w:p>
       <w:pPr>
         <w:jc w:val="center"/>
+      </w:pPr>
+      <w:r>
+        <w:rPr>
+          <w:sz w:val="32"/>
+          <w:szCs w:val="32"/>
+        </w:rPr>
+        <w:t>Blaž</w:t>
+      </w:r>
+      <w:r>
+        <w:t xml:space="preserve"> </w:t>
+      </w:r>
+      <w:r>
+        <w:rPr>
+          <w:sz w:val="32"/>
+          <w:szCs w:val="32"/>
+        </w:rPr>
+        <w:t>Artač</w:t>
+      </w:r>
+    </w:p>
+    <w:p>
+      <w:pPr>
+        <w:jc w:val="center"/>
         <w:rPr>
           <w:b/>
+          <w:sz w:val="40"/>
+          <w:szCs w:val="40"/>
         </w:rPr>
       </w:pPr>
       <w:r>
         <w:rPr>
           <w:b/>
+          <w:sz w:val="40"/>
+          <w:szCs w:val="40"/>
         </w:rPr>
-        <w:t>Blaž Artač</w:t>
-      </w:r>
-    </w:p>
-    <w:p>
-      <w:pPr>
+        <w:t xml:space="preserve">Bet A </w:t>
+      </w:r>
+      <w:proofErr w:type="spellStart"/>
+      <w:r>
+        <w:rPr>
+          <w:b/>
+          <w:sz w:val="40"/>
+          <w:szCs w:val="40"/>
+        </w:rPr>
+        <w:t>Friend</w:t>
+      </w:r>
+      <w:proofErr w:type="spellEnd"/>
+    </w:p>
+    <w:p>
+      <w:pPr>
+        <w:pStyle w:val="Brezrazmikov"/>
         <w:jc w:val="center"/>
-      </w:pPr>
-      <w:r>
-        <w:t>Bet A Friend</w:t>
-      </w:r>
-    </w:p>
-    <w:p>
-      <w:pPr>
+        <w:rPr>
+          <w:sz w:val="18"/>
+          <w:szCs w:val="18"/>
+        </w:rPr>
+      </w:pPr>
+      <w:r>
+        <w:rPr>
+          <w:sz w:val="18"/>
+          <w:szCs w:val="18"/>
+        </w:rPr>
+        <w:t>25.11.2014</w:t>
+      </w:r>
+    </w:p>
+    <w:p>
+      <w:pPr>
+        <w:pStyle w:val="Brezrazmikov"/>
         <w:jc w:val="center"/>
       </w:pPr>
-      <w:r>
-        <w:t>25.11.2014</w:t>
-      </w:r>
-    </w:p>
-    <w:p>
-      <w:pPr>
+    </w:p>
+    <w:p>
+      <w:pPr>
+        <w:pStyle w:val="Brezrazmikov"/>
         <w:jc w:val="center"/>
       </w:pPr>
-      <w:r>
-        <w:t>Spletno programiranje</w:t>
-      </w:r>
-    </w:p>
-    <w:p/>
-    <w:p>
+    </w:p>
+    <w:p>
+      <w:pPr>
+        <w:pStyle w:val="Brezrazmikov"/>
+      </w:pPr>
       <w:r>
         <w:t>1.Oblak:</w:t>
       </w:r>
     </w:p>
-    <w:p/>
-    <w:p>
+    <w:p>
+      <w:pPr>
+        <w:pStyle w:val="Brezrazmikov"/>
+      </w:pPr>
+    </w:p>
+    <w:p>
+      <w:pPr>
+        <w:pStyle w:val="Brezrazmikov"/>
+      </w:pPr>
       <w:hyperlink r:id="rId4" w:history="1">
         <w:r>
           <w:rPr>
@@ -57,16 +107,160 @@
         </w:r>
       </w:hyperlink>
     </w:p>
-    <w:p/>
-    <w:p>
+    <w:p>
+      <w:pPr>
+        <w:pStyle w:val="Brezrazmikov"/>
+      </w:pPr>
+    </w:p>
+    <w:p>
+      <w:pPr>
+        <w:pStyle w:val="Brezrazmikov"/>
+      </w:pPr>
       <w:r>
         <w:t>2.</w:t>
       </w:r>
     </w:p>
-    <w:p/>
-    <w:p>
+    <w:p>
+      <w:pPr>
+        <w:pStyle w:val="Brezrazmikov"/>
+      </w:pPr>
+    </w:p>
+    <w:p>
+      <w:pPr>
+        <w:pStyle w:val="Brezrazmikov"/>
+      </w:pPr>
+      <w:r>
+        <w:t xml:space="preserve">-ko se </w:t>
+      </w:r>
+      <w:proofErr w:type="spellStart"/>
+      <w:r>
+        <w:t>loginaš</w:t>
+      </w:r>
+      <w:proofErr w:type="spellEnd"/>
+      <w:r>
+        <w:t xml:space="preserve">, se spremeni </w:t>
+      </w:r>
+      <w:proofErr w:type="spellStart"/>
+      <w:r>
+        <w:t>navigation</w:t>
+      </w:r>
+      <w:proofErr w:type="spellEnd"/>
+      <w:r>
+        <w:t xml:space="preserve"> bar</w:t>
+      </w:r>
+    </w:p>
+    <w:p>
+      <w:pPr>
+        <w:pStyle w:val="Brezrazmikov"/>
+      </w:pPr>
+      <w:r>
+        <w:t>-po kreiranju stave se pokažejo podrobnosti ravno kreirane stave</w:t>
+      </w:r>
+    </w:p>
+    <w:p>
+      <w:pPr>
+        <w:pStyle w:val="Brezrazmikov"/>
+      </w:pPr>
+      <w:r>
+        <w:t>-najnovejše stvari na prvi strani</w:t>
+      </w:r>
+    </w:p>
+    <w:p>
+      <w:pPr>
+        <w:pStyle w:val="Brezrazmikov"/>
+      </w:pPr>
+      <w:r>
+        <w:t>-pretvorba datuma iz baze v bolj domač zapis</w:t>
+      </w:r>
+    </w:p>
+    <w:p>
+      <w:pPr>
+        <w:pStyle w:val="Brezrazmikov"/>
+      </w:pPr>
+    </w:p>
+    <w:p>
+      <w:pPr>
+        <w:pStyle w:val="Brezrazmikov"/>
+      </w:pPr>
       <w:r>
         <w:t>3.</w:t>
+      </w:r>
+    </w:p>
+    <w:p>
+      <w:pPr>
+        <w:pStyle w:val="Brezrazmikov"/>
+      </w:pPr>
+    </w:p>
+    <w:p>
+      <w:pPr>
+        <w:pStyle w:val="Brezrazmikov"/>
+      </w:pPr>
+      <w:r>
+        <w:t xml:space="preserve"> Osebno mi je bila to še najlažja faza, čeprav sem se skoraj prvič srečal s </w:t>
+      </w:r>
+      <w:proofErr w:type="spellStart"/>
+      <w:r>
+        <w:t>PHPjem</w:t>
+      </w:r>
+      <w:proofErr w:type="spellEnd"/>
+      <w:r>
+        <w:t>.</w:t>
+      </w:r>
+    </w:p>
+    <w:p>
+      <w:pPr>
+        <w:pStyle w:val="Brezrazmikov"/>
+      </w:pPr>
+      <w:r>
+        <w:t xml:space="preserve">Drugače pa bi rad še dodal »most </w:t>
+      </w:r>
+      <w:proofErr w:type="spellStart"/>
+      <w:r>
+        <w:t>popular</w:t>
+      </w:r>
+      <w:proofErr w:type="spellEnd"/>
+      <w:r>
+        <w:t xml:space="preserve">«, </w:t>
+      </w:r>
+      <w:proofErr w:type="spellStart"/>
+      <w:r>
+        <w:t>sepravi</w:t>
+      </w:r>
+      <w:proofErr w:type="spellEnd"/>
+      <w:r>
+        <w:t xml:space="preserve"> v bazi moram dodati nov stolpec »</w:t>
+      </w:r>
+      <w:proofErr w:type="spellStart"/>
+      <w:r>
+        <w:t>num</w:t>
+      </w:r>
+      <w:proofErr w:type="spellEnd"/>
+      <w:r>
+        <w:t>_</w:t>
+      </w:r>
+      <w:proofErr w:type="spellStart"/>
+      <w:r>
+        <w:t>of</w:t>
+      </w:r>
+      <w:proofErr w:type="spellEnd"/>
+      <w:r>
+        <w:t>_</w:t>
+      </w:r>
+      <w:proofErr w:type="spellStart"/>
+      <w:r>
+        <w:t>views</w:t>
+      </w:r>
+      <w:proofErr w:type="spellEnd"/>
+      <w:r>
+        <w:t>«, in jo povečati vsakič, ko se naloži bet-</w:t>
+      </w:r>
+      <w:proofErr w:type="spellStart"/>
+      <w:r>
+        <w:t>details</w:t>
+      </w:r>
+      <w:proofErr w:type="spellEnd"/>
+      <w:r>
+        <w:t xml:space="preserve"> za določeno stavo.</w:t>
       </w:r>
     </w:p>
     <w:sectPr>
@@ -279,6 +473,15 @@
       <w:u w:val="single"/>
     </w:rPr>
   </w:style>
+  <w:style w:type="paragraph" w:styleId="Brezrazmikov">
+    <w:name w:val="No Spacing"/>
+    <w:uiPriority w:val="1"/>
+    <w:qFormat/>
+    <w:rsid w:val="003115D4"/>
+    <w:pPr>
+      <w:spacing w:after="0" w:line="240" w:lineRule="auto"/>
+    </w:pPr>
+  </w:style>
 </w:styles>
 </file>
 

</xml_diff>